<commit_message>
Se actualizaron archivos, rutas, separacion de archivos
</commit_message>
<xml_diff>
--- a/Manual de Usuario.docx
+++ b/Manual de Usuario.docx
@@ -1,6 +1,6 @@
 
 <file path=word/document.xml><?xml version="1.0" encoding="utf-8"?>
-<w:document xmlns:wpc="http://schemas.microsoft.com/office/word/2010/wordprocessingCanvas" xmlns:cx="http://schemas.microsoft.com/office/drawing/2014/chartex" xmlns:cx1="http://schemas.microsoft.com/office/drawing/2015/9/8/chartex" xmlns:cx2="http://schemas.microsoft.com/office/drawing/2015/10/21/chartex" xmlns:cx3="http://schemas.microsoft.com/office/drawing/2016/5/9/chartex" xmlns:cx4="http://schemas.microsoft.com/office/drawing/2016/5/10/chartex" xmlns:cx5="http://schemas.microsoft.com/office/drawing/2016/5/11/chartex" xmlns:cx6="http://schemas.microsoft.com/office/drawing/2016/5/12/chartex" xmlns:cx7="http://schemas.microsoft.com/office/drawing/2016/5/13/chartex" xmlns:cx8="http://schemas.microsoft.com/office/drawing/2016/5/14/chartex" xmlns:mc="http://schemas.openxmlformats.org/markup-compatibility/2006" xmlns:aink="http://schemas.microsoft.com/office/drawing/2016/ink" xmlns:am3d="http://schemas.microsoft.com/office/drawing/2017/model3d" xmlns:o="urn:schemas-microsoft-com:office:office" xmlns:r="http://schemas.openxmlformats.org/officeDocument/2006/relationships" xmlns:m="http://schemas.openxmlformats.org/officeDocument/2006/math" xmlns:v="urn:schemas-microsoft-com:vml" xmlns:wp14="http://schemas.microsoft.com/office/word/2010/wordprocessingDrawing" xmlns:wp="http://schemas.openxmlformats.org/drawingml/2006/wordprocessingDrawing" xmlns:w10="urn:schemas-microsoft-com:office:word" xmlns:w="http://schemas.openxmlformats.org/wordprocessingml/2006/main" xmlns:w14="http://schemas.microsoft.com/office/word/2010/wordml" xmlns:w15="http://schemas.microsoft.com/office/word/2012/wordml" xmlns:w16cex="http://schemas.microsoft.com/office/word/2018/wordml/cex" xmlns:w16cid="http://schemas.microsoft.com/office/word/2016/wordml/cid" xmlns:w16="http://schemas.microsoft.com/office/word/2018/wordml" xmlns:w16sdtdh="http://schemas.microsoft.com/office/word/2020/wordml/sdtdatahash" xmlns:w16se="http://schemas.microsoft.com/office/word/2015/wordml/symex" xmlns:wpg="http://schemas.microsoft.com/office/word/2010/wordprocessingGroup" xmlns:wpi="http://schemas.microsoft.com/office/word/2010/wordprocessingInk" xmlns:wne="http://schemas.microsoft.com/office/word/2006/wordml" xmlns:wps="http://schemas.microsoft.com/office/word/2010/wordprocessingShape" mc:Ignorable="w14 w15 w16se w16cid w16 w16cex w16sdtdh wp14">
+<w:document xmlns:wpc="http://schemas.microsoft.com/office/word/2010/wordprocessingCanvas" xmlns:cx="http://schemas.microsoft.com/office/drawing/2014/chartex" xmlns:cx1="http://schemas.microsoft.com/office/drawing/2015/9/8/chartex" xmlns:cx2="http://schemas.microsoft.com/office/drawing/2015/10/21/chartex" xmlns:cx3="http://schemas.microsoft.com/office/drawing/2016/5/9/chartex" xmlns:cx4="http://schemas.microsoft.com/office/drawing/2016/5/10/chartex" xmlns:cx5="http://schemas.microsoft.com/office/drawing/2016/5/11/chartex" xmlns:cx6="http://schemas.microsoft.com/office/drawing/2016/5/12/chartex" xmlns:cx7="http://schemas.microsoft.com/office/drawing/2016/5/13/chartex" xmlns:cx8="http://schemas.microsoft.com/office/drawing/2016/5/14/chartex" xmlns:mc="http://schemas.openxmlformats.org/markup-compatibility/2006" xmlns:aink="http://schemas.microsoft.com/office/drawing/2016/ink" xmlns:am3d="http://schemas.microsoft.com/office/drawing/2017/model3d" xmlns:o="urn:schemas-microsoft-com:office:office" xmlns:oel="http://schemas.microsoft.com/office/2019/extlst" xmlns:r="http://schemas.openxmlformats.org/officeDocument/2006/relationships" xmlns:m="http://schemas.openxmlformats.org/officeDocument/2006/math" xmlns:v="urn:schemas-microsoft-com:vml" xmlns:wp14="http://schemas.microsoft.com/office/word/2010/wordprocessingDrawing" xmlns:wp="http://schemas.openxmlformats.org/drawingml/2006/wordprocessingDrawing" xmlns:w10="urn:schemas-microsoft-com:office:word" xmlns:w="http://schemas.openxmlformats.org/wordprocessingml/2006/main" xmlns:w14="http://schemas.microsoft.com/office/word/2010/wordml" xmlns:w15="http://schemas.microsoft.com/office/word/2012/wordml" xmlns:w16cex="http://schemas.microsoft.com/office/word/2018/wordml/cex" xmlns:w16cid="http://schemas.microsoft.com/office/word/2016/wordml/cid" xmlns:w16="http://schemas.microsoft.com/office/word/2018/wordml" xmlns:w16du="http://schemas.microsoft.com/office/word/2023/wordml/word16du" xmlns:w16sdtdh="http://schemas.microsoft.com/office/word/2020/wordml/sdtdatahash" xmlns:w16sdtfl="http://schemas.microsoft.com/office/word/2024/wordml/sdtformatlock" xmlns:w16se="http://schemas.microsoft.com/office/word/2015/wordml/symex" xmlns:wpg="http://schemas.microsoft.com/office/word/2010/wordprocessingGroup" xmlns:wpi="http://schemas.microsoft.com/office/word/2010/wordprocessingInk" xmlns:wne="http://schemas.microsoft.com/office/word/2006/wordml" xmlns:wps="http://schemas.microsoft.com/office/word/2010/wordprocessingShape" mc:Ignorable="w14 w15 w16se w16cid w16 w16cex w16sdtdh w16sdtfl w16du wp14">
   <w:body>
     <w:p>
       <w:pPr>
@@ -42,7 +42,6 @@
         </w:rPr>
         <w:t>“</w:t>
       </w:r>
-      <w:proofErr w:type="spellStart"/>
       <w:r>
         <w:rPr>
           <w:sz w:val="48"/>
@@ -50,7 +49,6 @@
         </w:rPr>
         <w:t>NetControl</w:t>
       </w:r>
-      <w:proofErr w:type="spellEnd"/>
       <w:r>
         <w:rPr>
           <w:sz w:val="48"/>
@@ -67,117 +65,90 @@
           <w:szCs w:val="32"/>
         </w:rPr>
       </w:pPr>
-      <w:proofErr w:type="spellStart"/>
       <w:r>
         <w:rPr>
           <w:sz w:val="32"/>
           <w:szCs w:val="32"/>
         </w:rPr>
-        <w:t>Vazquez</w:t>
-      </w:r>
-      <w:proofErr w:type="spellEnd"/>
-      <w:r>
+        <w:t>Vazquez Sánchez Jose Antonio</w:t>
+      </w:r>
+    </w:p>
+    <w:p>
+      <w:pPr>
+        <w:jc w:val="center"/>
         <w:rPr>
           <w:sz w:val="32"/>
           <w:szCs w:val="32"/>
         </w:rPr>
-        <w:t xml:space="preserve"> Sánchez </w:t>
-      </w:r>
-      <w:proofErr w:type="spellStart"/>
+      </w:pPr>
       <w:r>
         <w:rPr>
           <w:sz w:val="32"/>
           <w:szCs w:val="32"/>
         </w:rPr>
-        <w:t>Jose</w:t>
-      </w:r>
-      <w:proofErr w:type="spellEnd"/>
-      <w:r>
+        <w:t>Hernández García Jose Luis</w:t>
+      </w:r>
+    </w:p>
+    <w:p>
+      <w:pPr>
+        <w:jc w:val="center"/>
         <w:rPr>
           <w:sz w:val="32"/>
           <w:szCs w:val="32"/>
         </w:rPr>
-        <w:t xml:space="preserve"> Antonio</w:t>
-      </w:r>
-    </w:p>
-    <w:p>
-      <w:pPr>
-        <w:jc w:val="center"/>
+      </w:pPr>
+      <w:r>
         <w:rPr>
           <w:sz w:val="32"/>
           <w:szCs w:val="32"/>
         </w:rPr>
-      </w:pPr>
-      <w:r>
+        <w:t xml:space="preserve">Saucedo Bautista Rafael Benjamín </w:t>
+      </w:r>
+    </w:p>
+    <w:p>
+      <w:pPr>
+        <w:jc w:val="center"/>
         <w:rPr>
           <w:sz w:val="32"/>
           <w:szCs w:val="32"/>
         </w:rPr>
-        <w:t xml:space="preserve">Hernández García </w:t>
-      </w:r>
-      <w:proofErr w:type="spellStart"/>
+      </w:pPr>
       <w:r>
         <w:rPr>
           <w:sz w:val="32"/>
           <w:szCs w:val="32"/>
         </w:rPr>
-        <w:t>Jose</w:t>
-      </w:r>
-      <w:proofErr w:type="spellEnd"/>
-      <w:r>
+        <w:t xml:space="preserve">Servín Franco Brandon Alexis </w:t>
+      </w:r>
+    </w:p>
+    <w:p>
+      <w:pPr>
+        <w:jc w:val="center"/>
         <w:rPr>
           <w:sz w:val="32"/>
           <w:szCs w:val="32"/>
         </w:rPr>
-        <w:t xml:space="preserve"> Luis</w:t>
-      </w:r>
-    </w:p>
-    <w:p>
-      <w:pPr>
-        <w:jc w:val="center"/>
+      </w:pPr>
+      <w:r>
         <w:rPr>
           <w:sz w:val="32"/>
           <w:szCs w:val="32"/>
         </w:rPr>
-      </w:pPr>
+        <w:t>Al</w:t>
+      </w:r>
       <w:r>
         <w:rPr>
           <w:sz w:val="32"/>
           <w:szCs w:val="32"/>
         </w:rPr>
-        <w:t xml:space="preserve">Saucedo Bautista Rafael Benjamín </w:t>
-      </w:r>
-    </w:p>
-    <w:p>
-      <w:pPr>
-        <w:jc w:val="center"/>
+        <w:t>b</w:t>
+      </w:r>
+      <w:r>
         <w:rPr>
           <w:sz w:val="32"/>
           <w:szCs w:val="32"/>
         </w:rPr>
-      </w:pPr>
-      <w:r>
-        <w:rPr>
-          <w:sz w:val="32"/>
-          <w:szCs w:val="32"/>
-        </w:rPr>
-        <w:t xml:space="preserve">Servín Franco Brandon Alexis </w:t>
-      </w:r>
-    </w:p>
-    <w:p>
-      <w:pPr>
-        <w:jc w:val="center"/>
-        <w:rPr>
-          <w:sz w:val="32"/>
-          <w:szCs w:val="32"/>
-        </w:rPr>
-      </w:pPr>
-      <w:r>
-        <w:rPr>
-          <w:sz w:val="32"/>
-          <w:szCs w:val="32"/>
-        </w:rPr>
-        <w:t>Alves Vargas Alan</w:t>
+        <w:t>es Vargas Alan</w:t>
       </w:r>
     </w:p>
     <w:p>
@@ -875,7 +846,6 @@
           <w:sz w:val="32"/>
           <w:szCs w:val="32"/>
         </w:rPr>
-        <w:lastRenderedPageBreak/>
         <w:t>Requisitos del Sistema</w:t>
       </w:r>
     </w:p>
@@ -1265,7 +1235,6 @@
           <w:sz w:val="32"/>
           <w:szCs w:val="32"/>
         </w:rPr>
-        <w:lastRenderedPageBreak/>
         <w:t>Guía de Uso</w:t>
       </w:r>
     </w:p>
@@ -1448,55 +1417,7 @@
           <w:sz w:val="28"/>
           <w:szCs w:val="28"/>
         </w:rPr>
-        <w:t xml:space="preserve">al dar </w:t>
-      </w:r>
-      <w:proofErr w:type="spellStart"/>
-      <w:r>
-        <w:rPr>
-          <w:sz w:val="28"/>
-          <w:szCs w:val="28"/>
-        </w:rPr>
-        <w:t>click</w:t>
-      </w:r>
-      <w:proofErr w:type="spellEnd"/>
-      <w:r>
-        <w:rPr>
-          <w:sz w:val="28"/>
-          <w:szCs w:val="28"/>
-        </w:rPr>
-        <w:t xml:space="preserve"> al botón se inicia un análisis donde al terminar el </w:t>
-      </w:r>
-      <w:proofErr w:type="spellStart"/>
-      <w:r>
-        <w:rPr>
-          <w:sz w:val="28"/>
-          <w:szCs w:val="28"/>
-        </w:rPr>
-        <w:t>analisis</w:t>
-      </w:r>
-      <w:proofErr w:type="spellEnd"/>
-      <w:r>
-        <w:rPr>
-          <w:sz w:val="28"/>
-          <w:szCs w:val="28"/>
-        </w:rPr>
-        <w:t xml:space="preserve"> te </w:t>
-      </w:r>
-      <w:proofErr w:type="spellStart"/>
-      <w:r>
-        <w:rPr>
-          <w:sz w:val="28"/>
-          <w:szCs w:val="28"/>
-        </w:rPr>
-        <w:t>dara</w:t>
-      </w:r>
-      <w:proofErr w:type="spellEnd"/>
-      <w:r>
-        <w:rPr>
-          <w:sz w:val="28"/>
-          <w:szCs w:val="28"/>
-        </w:rPr>
-        <w:t xml:space="preserve"> la velocidad de</w:t>
+        <w:t>al dar click al botón se inicia un análisis donde al terminar el analisis te dara la velocidad de</w:t>
       </w:r>
       <w:r>
         <w:rPr>
@@ -1550,23 +1471,7 @@
           <w:sz w:val="28"/>
           <w:szCs w:val="28"/>
         </w:rPr>
-        <w:t xml:space="preserve">En este apartado se mostrarán las fallas y reportes que puede tener la red, al dar </w:t>
-      </w:r>
-      <w:proofErr w:type="spellStart"/>
-      <w:r>
-        <w:rPr>
-          <w:sz w:val="28"/>
-          <w:szCs w:val="28"/>
-        </w:rPr>
-        <w:t>click</w:t>
-      </w:r>
-      <w:proofErr w:type="spellEnd"/>
-      <w:r>
-        <w:rPr>
-          <w:sz w:val="28"/>
-          <w:szCs w:val="28"/>
-        </w:rPr>
-        <w:t xml:space="preserve"> en el botón “Detalles” se desglosara a más detalle las fallas</w:t>
+        <w:t>En este apartado se mostrarán las fallas y reportes que puede tener la red, al dar click en el botón “Detalles” se desglosara a más detalle las fallas</w:t>
       </w:r>
     </w:p>
     <w:p>
@@ -1620,23 +1525,7 @@
           <w:sz w:val="28"/>
           <w:szCs w:val="28"/>
         </w:rPr>
-        <w:t xml:space="preserve"> si la red presenta una óptima conexión, una conexión pasable o una mala conexión, al dar </w:t>
-      </w:r>
-      <w:proofErr w:type="spellStart"/>
-      <w:r>
-        <w:rPr>
-          <w:sz w:val="28"/>
-          <w:szCs w:val="28"/>
-        </w:rPr>
-        <w:t>click</w:t>
-      </w:r>
-      <w:proofErr w:type="spellEnd"/>
-      <w:r>
-        <w:rPr>
-          <w:sz w:val="28"/>
-          <w:szCs w:val="28"/>
-        </w:rPr>
-        <w:t xml:space="preserve"> en el botón “Detalles” se </w:t>
+        <w:t xml:space="preserve"> si la red presenta una óptima conexión, una conexión pasable o una mala conexión, al dar click en el botón “Detalles” se </w:t>
       </w:r>
       <w:r>
         <w:rPr>
@@ -1711,23 +1600,7 @@
           <w:sz w:val="28"/>
           <w:szCs w:val="28"/>
         </w:rPr>
-        <w:t xml:space="preserve">al dar </w:t>
-      </w:r>
-      <w:proofErr w:type="spellStart"/>
-      <w:r>
-        <w:rPr>
-          <w:sz w:val="28"/>
-          <w:szCs w:val="28"/>
-        </w:rPr>
-        <w:t>click</w:t>
-      </w:r>
-      <w:proofErr w:type="spellEnd"/>
-      <w:r>
-        <w:rPr>
-          <w:sz w:val="28"/>
-          <w:szCs w:val="28"/>
-        </w:rPr>
-        <w:t xml:space="preserve"> en el botón “Detalles” se desglosará a más detalle los dispositivos conectados</w:t>
+        <w:t>al dar click en el botón “Detalles” se desglosará a más detalle los dispositivos conectados</w:t>
       </w:r>
       <w:r>
         <w:rPr>
@@ -1753,6 +1626,7 @@
           <w:sz w:val="28"/>
           <w:szCs w:val="28"/>
         </w:rPr>
+        <w:lastRenderedPageBreak/>
         <w:t>2. Ventana de Fallas</w:t>
       </w:r>
     </w:p>
@@ -1782,23 +1656,7 @@
           <w:sz w:val="28"/>
           <w:szCs w:val="28"/>
         </w:rPr>
-        <w:t xml:space="preserve"> </w:t>
-      </w:r>
-      <w:proofErr w:type="gramStart"/>
-      <w:r>
-        <w:rPr>
-          <w:sz w:val="28"/>
-          <w:szCs w:val="28"/>
-        </w:rPr>
-        <w:t>la fallas</w:t>
-      </w:r>
-      <w:proofErr w:type="gramEnd"/>
-      <w:r>
-        <w:rPr>
-          <w:sz w:val="28"/>
-          <w:szCs w:val="28"/>
-        </w:rPr>
-        <w:t xml:space="preserve"> que se pueden tener en la conexión, dichas fallas se mostraran mediante una tabla, esta tabla tendrá un ID,</w:t>
+        <w:t xml:space="preserve"> la fallas que se pueden tener en la conexión, dichas fallas se mostraran mediante una tabla, esta tabla tendrá un ID,</w:t>
       </w:r>
       <w:r>
         <w:rPr>
@@ -1840,7 +1698,6 @@
           <w:sz w:val="28"/>
           <w:szCs w:val="28"/>
         </w:rPr>
-        <w:lastRenderedPageBreak/>
         <w:t>Barra de búsqueda</w:t>
       </w:r>
     </w:p>
@@ -2262,6 +2119,7 @@
           <w:sz w:val="28"/>
           <w:szCs w:val="28"/>
         </w:rPr>
+        <w:lastRenderedPageBreak/>
         <w:t>Botón "Crear Reporte"</w:t>
       </w:r>
     </w:p>
@@ -2343,7 +2201,6 @@
           <w:sz w:val="28"/>
           <w:szCs w:val="28"/>
         </w:rPr>
-        <w:lastRenderedPageBreak/>
         <w:t>Ventana de Fallas</w:t>
       </w:r>
     </w:p>
@@ -2620,6 +2477,7 @@
           <w:sz w:val="28"/>
           <w:szCs w:val="28"/>
         </w:rPr>
+        <w:lastRenderedPageBreak/>
         <w:t>Barra de Búsqueda</w:t>
       </w:r>
     </w:p>
@@ -2680,23 +2538,7 @@
           <w:sz w:val="28"/>
           <w:szCs w:val="28"/>
         </w:rPr>
-        <w:t xml:space="preserve">Nombre: Nombre descriptivo del equipo (por ejemplo, </w:t>
-      </w:r>
-      <w:proofErr w:type="spellStart"/>
-      <w:r>
-        <w:rPr>
-          <w:sz w:val="28"/>
-          <w:szCs w:val="28"/>
-        </w:rPr>
-        <w:t>Router</w:t>
-      </w:r>
-      <w:proofErr w:type="spellEnd"/>
-      <w:r>
-        <w:rPr>
-          <w:sz w:val="28"/>
-          <w:szCs w:val="28"/>
-        </w:rPr>
-        <w:t>, Switch).</w:t>
+        <w:t>Nombre: Nombre descriptivo del equipo (por ejemplo, Router, Switch).</w:t>
       </w:r>
     </w:p>
     <w:p>
@@ -2792,7 +2634,6 @@
         </w:rPr>
       </w:pPr>
       <w:r>
-        <w:lastRenderedPageBreak/>
         <w:t>Tabla de dispositivos en inventario</w:t>
       </w:r>
     </w:p>
@@ -2853,23 +2694,7 @@
           <w:sz w:val="28"/>
           <w:szCs w:val="28"/>
         </w:rPr>
-        <w:t xml:space="preserve">Nombre: Tipo de dispositivo (por ejemplo, </w:t>
-      </w:r>
-      <w:proofErr w:type="spellStart"/>
-      <w:r>
-        <w:rPr>
-          <w:sz w:val="28"/>
-          <w:szCs w:val="28"/>
-        </w:rPr>
-        <w:t>Router</w:t>
-      </w:r>
-      <w:proofErr w:type="spellEnd"/>
-      <w:r>
-        <w:rPr>
-          <w:sz w:val="28"/>
-          <w:szCs w:val="28"/>
-        </w:rPr>
-        <w:t>, Switch, Access Point).</w:t>
+        <w:t>Nombre: Tipo de dispositivo (por ejemplo, Router, Switch, Access Point).</w:t>
       </w:r>
     </w:p>
     <w:p>
@@ -3117,6 +2942,7 @@
           <w:sz w:val="28"/>
           <w:szCs w:val="28"/>
         </w:rPr>
+        <w:lastRenderedPageBreak/>
         <w:t>Modelo.</w:t>
       </w:r>
     </w:p>
@@ -3263,7 +3089,6 @@
           <w:sz w:val="28"/>
           <w:szCs w:val="28"/>
         </w:rPr>
-        <w:lastRenderedPageBreak/>
         <w:t xml:space="preserve">6.Ventana de Mantenimiento </w:t>
       </w:r>
     </w:p>
@@ -3531,6 +3356,7 @@
           <w:sz w:val="28"/>
           <w:szCs w:val="28"/>
         </w:rPr>
+        <w:lastRenderedPageBreak/>
         <w:t>Detalles (botón azul): Muestra información más detallada del plan.</w:t>
       </w:r>
     </w:p>
@@ -3593,23 +3419,7 @@
           <w:sz w:val="28"/>
           <w:szCs w:val="28"/>
         </w:rPr>
-        <w:t xml:space="preserve">Al dar </w:t>
-      </w:r>
-      <w:proofErr w:type="spellStart"/>
-      <w:r>
-        <w:rPr>
-          <w:sz w:val="28"/>
-          <w:szCs w:val="28"/>
-        </w:rPr>
-        <w:t>click</w:t>
-      </w:r>
-      <w:proofErr w:type="spellEnd"/>
-      <w:r>
-        <w:rPr>
-          <w:sz w:val="28"/>
-          <w:szCs w:val="28"/>
-        </w:rPr>
-        <w:t xml:space="preserve"> en el botón </w:t>
+        <w:t xml:space="preserve">Al dar click en el botón </w:t>
       </w:r>
       <w:r>
         <w:rPr>
@@ -3698,7 +3508,6 @@
           <w:sz w:val="28"/>
           <w:szCs w:val="28"/>
         </w:rPr>
-        <w:lastRenderedPageBreak/>
         <w:drawing>
           <wp:anchor distT="0" distB="0" distL="114300" distR="114300" simplePos="0" relativeHeight="251661824" behindDoc="0" locked="0" layoutInCell="1" allowOverlap="1" wp14:anchorId="1FEC20B6" wp14:editId="3A626452">
             <wp:simplePos x="0" y="0"/>
@@ -3998,6 +3807,7 @@
           <w:sz w:val="28"/>
           <w:szCs w:val="28"/>
         </w:rPr>
+        <w:lastRenderedPageBreak/>
         <w:t>Sin archivos seleccionados:</w:t>
       </w:r>
     </w:p>
@@ -4221,7 +4031,6 @@
           <w:sz w:val="28"/>
           <w:szCs w:val="28"/>
         </w:rPr>
-        <w:lastRenderedPageBreak/>
         <w:t>Acciones:</w:t>
       </w:r>
     </w:p>
@@ -4308,7 +4117,7 @@
 </file>
 
 <file path=word/numbering.xml><?xml version="1.0" encoding="utf-8"?>
-<w:numbering xmlns:wpc="http://schemas.microsoft.com/office/word/2010/wordprocessingCanvas" xmlns:cx="http://schemas.microsoft.com/office/drawing/2014/chartex" xmlns:cx1="http://schemas.microsoft.com/office/drawing/2015/9/8/chartex" xmlns:cx2="http://schemas.microsoft.com/office/drawing/2015/10/21/chartex" xmlns:cx3="http://schemas.microsoft.com/office/drawing/2016/5/9/chartex" xmlns:cx4="http://schemas.microsoft.com/office/drawing/2016/5/10/chartex" xmlns:cx5="http://schemas.microsoft.com/office/drawing/2016/5/11/chartex" xmlns:cx6="http://schemas.microsoft.com/office/drawing/2016/5/12/chartex" xmlns:cx7="http://schemas.microsoft.com/office/drawing/2016/5/13/chartex" xmlns:cx8="http://schemas.microsoft.com/office/drawing/2016/5/14/chartex" xmlns:mc="http://schemas.openxmlformats.org/markup-compatibility/2006" xmlns:aink="http://schemas.microsoft.com/office/drawing/2016/ink" xmlns:am3d="http://schemas.microsoft.com/office/drawing/2017/model3d" xmlns:o="urn:schemas-microsoft-com:office:office" xmlns:r="http://schemas.openxmlformats.org/officeDocument/2006/relationships" xmlns:m="http://schemas.openxmlformats.org/officeDocument/2006/math" xmlns:v="urn:schemas-microsoft-com:vml" xmlns:wp14="http://schemas.microsoft.com/office/word/2010/wordprocessingDrawing" xmlns:wp="http://schemas.openxmlformats.org/drawingml/2006/wordprocessingDrawing" xmlns:w10="urn:schemas-microsoft-com:office:word" xmlns:w="http://schemas.openxmlformats.org/wordprocessingml/2006/main" xmlns:w14="http://schemas.microsoft.com/office/word/2010/wordml" xmlns:w15="http://schemas.microsoft.com/office/word/2012/wordml" xmlns:w16cex="http://schemas.microsoft.com/office/word/2018/wordml/cex" xmlns:w16cid="http://schemas.microsoft.com/office/word/2016/wordml/cid" xmlns:w16="http://schemas.microsoft.com/office/word/2018/wordml" xmlns:w16sdtdh="http://schemas.microsoft.com/office/word/2020/wordml/sdtdatahash" xmlns:w16se="http://schemas.microsoft.com/office/word/2015/wordml/symex" xmlns:wpg="http://schemas.microsoft.com/office/word/2010/wordprocessingGroup" xmlns:wpi="http://schemas.microsoft.com/office/word/2010/wordprocessingInk" xmlns:wne="http://schemas.microsoft.com/office/word/2006/wordml" xmlns:wps="http://schemas.microsoft.com/office/word/2010/wordprocessingShape" mc:Ignorable="w14 w15 w16se w16cid w16 w16cex w16sdtdh wp14">
+<w:numbering xmlns:wpc="http://schemas.microsoft.com/office/word/2010/wordprocessingCanvas" xmlns:cx="http://schemas.microsoft.com/office/drawing/2014/chartex" xmlns:cx1="http://schemas.microsoft.com/office/drawing/2015/9/8/chartex" xmlns:cx2="http://schemas.microsoft.com/office/drawing/2015/10/21/chartex" xmlns:cx3="http://schemas.microsoft.com/office/drawing/2016/5/9/chartex" xmlns:cx4="http://schemas.microsoft.com/office/drawing/2016/5/10/chartex" xmlns:cx5="http://schemas.microsoft.com/office/drawing/2016/5/11/chartex" xmlns:cx6="http://schemas.microsoft.com/office/drawing/2016/5/12/chartex" xmlns:cx7="http://schemas.microsoft.com/office/drawing/2016/5/13/chartex" xmlns:cx8="http://schemas.microsoft.com/office/drawing/2016/5/14/chartex" xmlns:mc="http://schemas.openxmlformats.org/markup-compatibility/2006" xmlns:aink="http://schemas.microsoft.com/office/drawing/2016/ink" xmlns:am3d="http://schemas.microsoft.com/office/drawing/2017/model3d" xmlns:o="urn:schemas-microsoft-com:office:office" xmlns:oel="http://schemas.microsoft.com/office/2019/extlst" xmlns:r="http://schemas.openxmlformats.org/officeDocument/2006/relationships" xmlns:m="http://schemas.openxmlformats.org/officeDocument/2006/math" xmlns:v="urn:schemas-microsoft-com:vml" xmlns:wp14="http://schemas.microsoft.com/office/word/2010/wordprocessingDrawing" xmlns:wp="http://schemas.openxmlformats.org/drawingml/2006/wordprocessingDrawing" xmlns:w10="urn:schemas-microsoft-com:office:word" xmlns:w="http://schemas.openxmlformats.org/wordprocessingml/2006/main" xmlns:w14="http://schemas.microsoft.com/office/word/2010/wordml" xmlns:w15="http://schemas.microsoft.com/office/word/2012/wordml" xmlns:w16cex="http://schemas.microsoft.com/office/word/2018/wordml/cex" xmlns:w16cid="http://schemas.microsoft.com/office/word/2016/wordml/cid" xmlns:w16="http://schemas.microsoft.com/office/word/2018/wordml" xmlns:w16du="http://schemas.microsoft.com/office/word/2023/wordml/word16du" xmlns:w16sdtdh="http://schemas.microsoft.com/office/word/2020/wordml/sdtdatahash" xmlns:w16sdtfl="http://schemas.microsoft.com/office/word/2024/wordml/sdtformatlock" xmlns:w16se="http://schemas.microsoft.com/office/word/2015/wordml/symex" xmlns:wpg="http://schemas.microsoft.com/office/word/2010/wordprocessingGroup" xmlns:wpi="http://schemas.microsoft.com/office/word/2010/wordprocessingInk" xmlns:wne="http://schemas.microsoft.com/office/word/2006/wordml" xmlns:wps="http://schemas.microsoft.com/office/word/2010/wordprocessingShape" mc:Ignorable="w14 w15 w16se w16cid w16 w16cex w16sdtdh w16sdtfl w16du wp14">
   <w:abstractNum w:abstractNumId="0" w15:restartNumberingAfterBreak="0">
     <w:nsid w:val="07894543"/>
     <w:multiLevelType w:val="hybridMultilevel"/>
@@ -6725,80 +6534,80 @@
       </w:pPr>
     </w:lvl>
   </w:abstractNum>
-  <w:num w:numId="1">
+  <w:num w:numId="1" w16cid:durableId="191963403">
     <w:abstractNumId w:val="18"/>
   </w:num>
-  <w:num w:numId="2">
+  <w:num w:numId="2" w16cid:durableId="502277638">
     <w:abstractNumId w:val="13"/>
   </w:num>
-  <w:num w:numId="3">
+  <w:num w:numId="3" w16cid:durableId="2024552416">
     <w:abstractNumId w:val="22"/>
   </w:num>
-  <w:num w:numId="4">
+  <w:num w:numId="4" w16cid:durableId="1929266137">
     <w:abstractNumId w:val="7"/>
   </w:num>
-  <w:num w:numId="5">
+  <w:num w:numId="5" w16cid:durableId="246039682">
     <w:abstractNumId w:val="6"/>
   </w:num>
-  <w:num w:numId="6">
+  <w:num w:numId="6" w16cid:durableId="969290152">
     <w:abstractNumId w:val="19"/>
   </w:num>
-  <w:num w:numId="7">
+  <w:num w:numId="7" w16cid:durableId="1418943140">
     <w:abstractNumId w:val="21"/>
   </w:num>
-  <w:num w:numId="8">
+  <w:num w:numId="8" w16cid:durableId="1966618840">
     <w:abstractNumId w:val="17"/>
   </w:num>
-  <w:num w:numId="9">
+  <w:num w:numId="9" w16cid:durableId="2141804960">
     <w:abstractNumId w:val="1"/>
   </w:num>
-  <w:num w:numId="10">
+  <w:num w:numId="10" w16cid:durableId="1445465212">
     <w:abstractNumId w:val="11"/>
   </w:num>
-  <w:num w:numId="11">
+  <w:num w:numId="11" w16cid:durableId="1025013900">
     <w:abstractNumId w:val="3"/>
   </w:num>
-  <w:num w:numId="12">
+  <w:num w:numId="12" w16cid:durableId="154686087">
     <w:abstractNumId w:val="12"/>
   </w:num>
-  <w:num w:numId="13">
+  <w:num w:numId="13" w16cid:durableId="2144229848">
     <w:abstractNumId w:val="14"/>
   </w:num>
-  <w:num w:numId="14">
+  <w:num w:numId="14" w16cid:durableId="2080903049">
     <w:abstractNumId w:val="0"/>
   </w:num>
-  <w:num w:numId="15">
+  <w:num w:numId="15" w16cid:durableId="568732718">
     <w:abstractNumId w:val="16"/>
   </w:num>
-  <w:num w:numId="16">
+  <w:num w:numId="16" w16cid:durableId="1525439660">
     <w:abstractNumId w:val="4"/>
   </w:num>
-  <w:num w:numId="17">
+  <w:num w:numId="17" w16cid:durableId="1935355545">
     <w:abstractNumId w:val="9"/>
   </w:num>
-  <w:num w:numId="18">
+  <w:num w:numId="18" w16cid:durableId="1076587572">
     <w:abstractNumId w:val="5"/>
   </w:num>
-  <w:num w:numId="19">
+  <w:num w:numId="19" w16cid:durableId="542250502">
     <w:abstractNumId w:val="2"/>
   </w:num>
-  <w:num w:numId="20">
+  <w:num w:numId="20" w16cid:durableId="1260405402">
     <w:abstractNumId w:val="15"/>
   </w:num>
-  <w:num w:numId="21">
+  <w:num w:numId="21" w16cid:durableId="154881231">
     <w:abstractNumId w:val="8"/>
   </w:num>
-  <w:num w:numId="22">
+  <w:num w:numId="22" w16cid:durableId="993609551">
     <w:abstractNumId w:val="20"/>
   </w:num>
-  <w:num w:numId="23">
+  <w:num w:numId="23" w16cid:durableId="829560447">
     <w:abstractNumId w:val="10"/>
   </w:num>
 </w:numbering>
 </file>
 
 <file path=word/styles.xml><?xml version="1.0" encoding="utf-8"?>
-<w:styles xmlns:mc="http://schemas.openxmlformats.org/markup-compatibility/2006" xmlns:r="http://schemas.openxmlformats.org/officeDocument/2006/relationships" xmlns:w="http://schemas.openxmlformats.org/wordprocessingml/2006/main" xmlns:w14="http://schemas.microsoft.com/office/word/2010/wordml" xmlns:w15="http://schemas.microsoft.com/office/word/2012/wordml" xmlns:w16cex="http://schemas.microsoft.com/office/word/2018/wordml/cex" xmlns:w16cid="http://schemas.microsoft.com/office/word/2016/wordml/cid" xmlns:w16="http://schemas.microsoft.com/office/word/2018/wordml" xmlns:w16sdtdh="http://schemas.microsoft.com/office/word/2020/wordml/sdtdatahash" xmlns:w16se="http://schemas.microsoft.com/office/word/2015/wordml/symex" mc:Ignorable="w14 w15 w16se w16cid w16 w16cex w16sdtdh">
+<w:styles xmlns:mc="http://schemas.openxmlformats.org/markup-compatibility/2006" xmlns:r="http://schemas.openxmlformats.org/officeDocument/2006/relationships" xmlns:w="http://schemas.openxmlformats.org/wordprocessingml/2006/main" xmlns:w14="http://schemas.microsoft.com/office/word/2010/wordml" xmlns:w15="http://schemas.microsoft.com/office/word/2012/wordml" xmlns:w16cex="http://schemas.microsoft.com/office/word/2018/wordml/cex" xmlns:w16cid="http://schemas.microsoft.com/office/word/2016/wordml/cid" xmlns:w16="http://schemas.microsoft.com/office/word/2018/wordml" xmlns:w16du="http://schemas.microsoft.com/office/word/2023/wordml/word16du" xmlns:w16sdtdh="http://schemas.microsoft.com/office/word/2020/wordml/sdtdatahash" xmlns:w16sdtfl="http://schemas.microsoft.com/office/word/2024/wordml/sdtformatlock" xmlns:w16se="http://schemas.microsoft.com/office/word/2015/wordml/symex" mc:Ignorable="w14 w15 w16se w16cid w16 w16cex w16sdtdh w16sdtfl w16du">
   <w:docDefaults>
     <w:rPrDefault>
       <w:rPr>

</xml_diff>